<commit_message>
Add security clearance info
</commit_message>
<xml_diff>
--- a/keith-harry-resume.docx
+++ b/keith-harry-resume.docx
@@ -83,6 +83,15 @@
     </w:p>
     <w:p>
       <w:pPr>
+        <w:pStyle w:val="style42"/>
+      </w:pPr>
+      <w:r>
+        <w:rPr/>
+        <w:t>Security Clearance info available on request</w:t>
+      </w:r>
+    </w:p>
+    <w:p>
+      <w:pPr>
         <w:pStyle w:val="style0"/>
       </w:pPr>
       <w:r>
@@ -1220,8 +1229,6 @@
     <w:p>
       <w:pPr>
         <w:pStyle w:val="style42"/>
-        <w:spacing w:after="100" w:before="100"/>
-        <w:contextualSpacing w:val="false"/>
       </w:pPr>
       <w:hyperlink r:id="rId4">
         <w:r>
@@ -1234,13 +1241,33 @@
       </w:hyperlink>
       <w:r>
         <w:rPr/>
-        <w:t xml:space="preserve"> • 972.740.4700 •   7307 Vista Ridge Ln, Sachse, Texas 75048</w:t>
+        <w:t xml:space="preserve"> • 972.740.4700</w:t>
+      </w:r>
+    </w:p>
+    <w:p>
+      <w:pPr>
+        <w:pStyle w:val="style42"/>
+      </w:pPr>
+      <w:r>
+        <w:rPr/>
+        <w:t>7307 Vista Ridge Ln, Sachse, Texas 75048</w:t>
+      </w:r>
+    </w:p>
+    <w:p>
+      <w:pPr>
+        <w:pStyle w:val="style42"/>
+        <w:spacing w:after="100" w:before="100"/>
+        <w:contextualSpacing w:val="false"/>
+      </w:pPr>
+      <w:r>
+        <w:rPr/>
+        <w:t>Security Clearance info available on request</w:t>
       </w:r>
     </w:p>
     <w:sectPr>
       <w:type w:val="nextPage"/>
       <w:pgSz w:h="15840" w:w="12240"/>
-      <w:pgMar w:bottom="1440" w:footer="0" w:gutter="0" w:header="0" w:left="717" w:right="740" w:top="1440"/>
+      <w:pgMar w:bottom="1440" w:footer="0" w:gutter="0" w:header="0" w:left="1800" w:right="1800" w:top="1440"/>
       <w:pgNumType w:fmt="decimal"/>
       <w:formProt w:val="false"/>
       <w:textDirection w:val="lrTb"/>

</xml_diff>